<commit_message>
Update files folder Resume
</commit_message>
<xml_diff>
--- a/assets/files/Pierre_Mvita-Resume.docx
+++ b/assets/files/Pierre_Mvita-Resume.docx
@@ -99,7 +99,6 @@
         <w:pStyle w:val="Normal"/>
         <w:widowControl w:val="0"/>
         <w:suppressLineNumbers w:val="0"/>
-        <w:bidi w:val="0"/>
         <w:spacing w:before="0" w:beforeAutospacing="off" w:after="0" w:afterAutospacing="off" w:line="259" w:lineRule="auto"/>
         <w:ind w:left="0" w:right="0"/>
         <w:jc w:val="center"/>
@@ -115,18 +114,99 @@
           <w:sz w:val="22"/>
           <w:szCs w:val="22"/>
         </w:rPr>
+        <w:t xml:space="preserve">Portfolio: </w:t>
+      </w:r>
+      <w:r>
+        <w:rPr>
+          <w:rFonts w:ascii="Arial" w:hAnsi="Arial" w:eastAsia="Garamond" w:cs="Arial"/>
+          <w:sz w:val="22"/>
+          <w:szCs w:val="22"/>
+        </w:rPr>
+        <w:t>P</w:t>
+      </w:r>
+      <w:r>
+        <w:rPr>
+          <w:rFonts w:ascii="Arial" w:hAnsi="Arial" w:eastAsia="Garamond" w:cs="Arial"/>
+          <w:sz w:val="22"/>
+          <w:szCs w:val="22"/>
+        </w:rPr>
+        <w:t>ierre-mvita-portfolio.vercel.app/</w:t>
+      </w:r>
+      <w:r>
+        <w:rPr>
+          <w:rFonts w:ascii="Arial" w:hAnsi="Arial" w:eastAsia="Garamond" w:cs="Arial"/>
+          <w:sz w:val="22"/>
+          <w:szCs w:val="22"/>
+        </w:rPr>
+        <w:t xml:space="preserve"> </w:t>
+      </w:r>
+      <w:r>
+        <w:rPr>
+          <w:rFonts w:ascii="Arial" w:hAnsi="Arial" w:eastAsia="Garamond" w:cs="Arial"/>
+          <w:sz w:val="22"/>
+          <w:szCs w:val="22"/>
+        </w:rPr>
+        <w:t xml:space="preserve">| </w:t>
+      </w:r>
+      <w:r>
+        <w:rPr>
+          <w:rFonts w:ascii="Arial" w:hAnsi="Arial" w:eastAsia="Garamond" w:cs="Arial"/>
+          <w:sz w:val="22"/>
+          <w:szCs w:val="22"/>
+        </w:rPr>
         <w:t xml:space="preserve">LinkedIn: </w:t>
       </w:r>
-      <w:r>
-        <w:rPr>
-          <w:rFonts w:ascii="Arial" w:hAnsi="Arial" w:eastAsia="Garamond" w:cs="Arial"/>
-          <w:sz w:val="22"/>
-          <w:szCs w:val="22"/>
-        </w:rPr>
-        <w:t>www.linkedin.com/in/pierre-mvita/</w:t>
-      </w:r>
-      <w:r>
-        <w:tab/>
+      <w:proofErr w:type="spellStart"/>
+      <w:r>
+        <w:rPr>
+          <w:rFonts w:ascii="Arial" w:hAnsi="Arial" w:eastAsia="Garamond" w:cs="Arial"/>
+          <w:sz w:val="22"/>
+          <w:szCs w:val="22"/>
+        </w:rPr>
+        <w:t>L</w:t>
+      </w:r>
+      <w:r>
+        <w:rPr>
+          <w:rFonts w:ascii="Arial" w:hAnsi="Arial" w:eastAsia="Garamond" w:cs="Arial"/>
+          <w:sz w:val="22"/>
+          <w:szCs w:val="22"/>
+        </w:rPr>
+        <w:t>inkedin</w:t>
+      </w:r>
+      <w:proofErr w:type="spellEnd"/>
+      <w:r>
+        <w:rPr>
+          <w:rFonts w:ascii="Arial" w:hAnsi="Arial" w:eastAsia="Garamond" w:cs="Arial"/>
+          <w:sz w:val="22"/>
+          <w:szCs w:val="22"/>
+        </w:rPr>
+        <w:t>.com/in/</w:t>
+      </w:r>
+      <w:proofErr w:type="spellStart"/>
+      <w:r>
+        <w:rPr>
+          <w:rFonts w:ascii="Arial" w:hAnsi="Arial" w:eastAsia="Garamond" w:cs="Arial"/>
+          <w:sz w:val="22"/>
+          <w:szCs w:val="22"/>
+        </w:rPr>
+        <w:t>pierre-mvita</w:t>
+      </w:r>
+      <w:proofErr w:type="spellEnd"/>
+      <w:r>
+        <w:rPr>
+          <w:rFonts w:ascii="Arial" w:hAnsi="Arial" w:eastAsia="Garamond" w:cs="Arial"/>
+          <w:sz w:val="22"/>
+          <w:szCs w:val="22"/>
+        </w:rPr>
+        <w:t>/</w:t>
+      </w:r>
+      <w:r>
+        <w:rPr>
+          <w:rFonts w:ascii="Arial" w:hAnsi="Arial" w:eastAsia="Garamond" w:cs="Arial"/>
+          <w:sz w:val="22"/>
+          <w:szCs w:val="22"/>
+        </w:rPr>
+        <w:t xml:space="preserve"> </w:t>
       </w:r>
       <w:r>
         <w:rPr>
@@ -142,10 +222,23 @@
           <w:sz w:val="22"/>
           <w:szCs w:val="22"/>
         </w:rPr>
-        <w:t>https://github.com/Pmvita</w:t>
-      </w:r>
-      <w:r>
-        <w:tab/>
+        <w:t>G</w:t>
+      </w:r>
+      <w:r>
+        <w:rPr>
+          <w:rFonts w:ascii="Arial" w:hAnsi="Arial" w:eastAsia="Garamond" w:cs="Arial"/>
+          <w:sz w:val="22"/>
+          <w:szCs w:val="22"/>
+        </w:rPr>
+        <w:t>ithub.com/</w:t>
+      </w:r>
+      <w:r>
+        <w:rPr>
+          <w:rFonts w:ascii="Arial" w:hAnsi="Arial" w:eastAsia="Garamond" w:cs="Arial"/>
+          <w:sz w:val="22"/>
+          <w:szCs w:val="22"/>
+        </w:rPr>
+        <w:t>Pmvita</w:t>
       </w:r>
     </w:p>
     <w:p>

</xml_diff>